<commit_message>
Refine evaluation text in entregable.docx for clarity and conciseness
</commit_message>
<xml_diff>
--- a/entregable.docx
+++ b/entregable.docx
@@ -75,13 +75,7 @@
         <w:rPr>
           <w:lang w:val="es-CL"/>
         </w:rPr>
-        <w:t xml:space="preserve">Detección zonas inundadas con Semantic </w:t>
-      </w:r>
-      <w:r>
-        <w:rPr>
-          <w:lang w:val="es-CL"/>
-        </w:rPr>
-        <w:t>Segmentation</w:t>
+        <w:t>Detección zonas inundadas con Semantic Segmentation</w:t>
       </w:r>
     </w:p>
     <w:p>
@@ -121,6 +115,7 @@
             <w:rPr>
               <w:webHidden/>
               <w:rStyle w:val="IndexLink"/>
+              <w:vanish w:val="false"/>
             </w:rPr>
             <w:instrText xml:space="preserve"> TOC \z \o "1-9" \u \h</w:instrText>
           </w:r>
@@ -128,6 +123,7 @@
             <w:rPr>
               <w:webHidden/>
               <w:rStyle w:val="IndexLink"/>
+              <w:vanish w:val="false"/>
             </w:rPr>
             <w:fldChar w:fldCharType="separate"/>
           </w:r>
@@ -136,8 +132,15 @@
               <w:rPr>
                 <w:webHidden/>
                 <w:rStyle w:val="IndexLink"/>
+                <w:vanish w:val="false"/>
               </w:rPr>
               <w:t>Configuración del ambiente</w:t>
+            </w:r>
+            <w:r>
+              <w:rPr>
+                <w:rStyle w:val="IndexLink"/>
+                <w:vanish w:val="false"/>
+              </w:rPr>
               <w:tab/>
               <w:t>2</w:t>
             </w:r>
@@ -157,6 +160,7 @@
               <w:rPr>
                 <w:webHidden/>
                 <w:rStyle w:val="IndexLink"/>
+                <w:vanish w:val="false"/>
               </w:rPr>
               <w:t>Figura 1</w:t>
               <w:tab/>
@@ -178,6 +182,7 @@
               <w:rPr>
                 <w:webHidden/>
                 <w:rStyle w:val="IndexLink"/>
+                <w:vanish w:val="false"/>
               </w:rPr>
               <w:t>El dataset</w:t>
               <w:tab/>
@@ -199,6 +204,7 @@
               <w:rPr>
                 <w:webHidden/>
                 <w:rStyle w:val="IndexLink"/>
+                <w:vanish w:val="false"/>
               </w:rPr>
               <w:t>Figura 2</w:t>
               <w:tab/>
@@ -220,6 +226,7 @@
               <w:rPr>
                 <w:webHidden/>
                 <w:rStyle w:val="IndexLink"/>
+                <w:vanish w:val="false"/>
               </w:rPr>
               <w:t>Preparando el ambiente y la unet</w:t>
               <w:tab/>
@@ -241,6 +248,7 @@
               <w:rPr>
                 <w:webHidden/>
                 <w:rStyle w:val="IndexLink"/>
+                <w:vanish w:val="false"/>
               </w:rPr>
               <w:t>Cargando las imágenes y sus máscaras</w:t>
               <w:tab/>
@@ -262,6 +270,7 @@
               <w:rPr>
                 <w:webHidden/>
                 <w:rStyle w:val="IndexLink"/>
+                <w:vanish w:val="false"/>
               </w:rPr>
               <w:t>Figura 3</w:t>
               <w:tab/>
@@ -283,6 +292,7 @@
               <w:rPr>
                 <w:webHidden/>
                 <w:rStyle w:val="IndexLink"/>
+                <w:vanish w:val="false"/>
               </w:rPr>
               <w:t>El entrenamiento</w:t>
               <w:tab/>
@@ -304,6 +314,7 @@
               <w:rPr>
                 <w:webHidden/>
                 <w:rStyle w:val="IndexLink"/>
+                <w:vanish w:val="false"/>
               </w:rPr>
               <w:t>Figura 4</w:t>
               <w:tab/>
@@ -325,6 +336,7 @@
               <w:rPr>
                 <w:webHidden/>
                 <w:rStyle w:val="IndexLink"/>
+                <w:vanish w:val="false"/>
               </w:rPr>
               <w:t>La historia del entrenamiento</w:t>
               <w:tab/>
@@ -346,6 +358,7 @@
               <w:rPr>
                 <w:webHidden/>
                 <w:rStyle w:val="IndexLink"/>
+                <w:vanish w:val="false"/>
               </w:rPr>
               <w:t>Evaluación</w:t>
               <w:tab/>
@@ -367,6 +380,7 @@
               <w:rPr>
                 <w:webHidden/>
                 <w:rStyle w:val="IndexLink"/>
+                <w:vanish w:val="false"/>
               </w:rPr>
               <w:t>Figura 5</w:t>
               <w:tab/>
@@ -388,6 +402,7 @@
               <w:rPr>
                 <w:webHidden/>
                 <w:rStyle w:val="IndexLink"/>
+                <w:vanish w:val="false"/>
               </w:rPr>
               <w:t>Una predicción</w:t>
               <w:tab/>
@@ -409,6 +424,7 @@
               <w:rPr>
                 <w:webHidden/>
                 <w:rStyle w:val="IndexLink"/>
+                <w:vanish w:val="false"/>
               </w:rPr>
               <w:t>Figura 6</w:t>
               <w:tab/>
@@ -418,6 +434,7 @@
           <w:r>
             <w:rPr>
               <w:rStyle w:val="IndexLink"/>
+              <w:vanish w:val="false"/>
             </w:rPr>
             <w:fldChar w:fldCharType="end"/>
           </w:r>
@@ -644,21 +661,7 @@
           <w:rFonts w:eastAsia="Aptos" w:cs="Aptos" w:cstheme="minorAscii" w:eastAsiaTheme="minorAscii"/>
           <w:lang w:val="es-CL"/>
         </w:rPr>
-        <w:t>He automatizado la descarga del dataset con el script most</w:t>
-      </w:r>
-      <w:r>
-        <w:rPr>
-          <w:rFonts w:eastAsia="Aptos" w:cs="Aptos" w:cstheme="minorAscii" w:eastAsiaTheme="minorAscii"/>
-          <w:lang w:val="es-CL"/>
-        </w:rPr>
-        <w:t>r</w:t>
-      </w:r>
-      <w:r>
-        <w:rPr>
-          <w:rFonts w:eastAsia="Aptos" w:cs="Aptos" w:cstheme="minorAscii" w:eastAsiaTheme="minorAscii"/>
-          <w:lang w:val="es-CL"/>
-        </w:rPr>
-        <w:t>ado en la Figura 2.</w:t>
+        <w:t>He automatizado la descarga del dataset con el script mostrado en la Figura 2.</w:t>
       </w:r>
     </w:p>
     <w:p>
@@ -710,15 +713,7 @@
           <w:iCs/>
           <w:lang w:val="es-CL"/>
         </w:rPr>
-        <w:t>Descargando el</w:t>
-      </w:r>
-      <w:r>
-        <w:rPr>
-          <w:i/>
-          <w:iCs/>
-          <w:lang w:val="es-CL"/>
-        </w:rPr>
-        <w:t xml:space="preserve"> dataset</w:t>
+        <w:t>Descargando el dataset</w:t>
       </w:r>
     </w:p>
     <w:p>
@@ -787,6 +782,7 @@
     <w:p>
       <w:pPr>
         <w:pStyle w:val="Heading2"/>
+        <w:spacing w:before="0" w:after="80"/>
         <w:rPr>
           <w:lang w:val="es-CL" w:eastAsia="ja-JP" w:bidi="ar-SA"/>
         </w:rPr>
@@ -833,31 +829,7 @@
         <w:rPr>
           <w:lang w:val="es-CL" w:eastAsia="ja-JP" w:bidi="ar-SA"/>
         </w:rPr>
-        <w:t xml:space="preserve">A continuación, </w:t>
-      </w:r>
-      <w:r>
-        <w:rPr>
-          <w:lang w:val="es-CL" w:eastAsia="ja-JP" w:bidi="ar-SA"/>
-        </w:rPr>
-        <w:t>he tra</w:t>
-      </w:r>
-      <w:r>
-        <w:rPr>
-          <w:lang w:val="es-CL" w:eastAsia="ja-JP" w:bidi="ar-SA"/>
-        </w:rPr>
-        <w:t>í</w:t>
-      </w:r>
-      <w:r>
-        <w:rPr>
-          <w:lang w:val="es-CL" w:eastAsia="ja-JP" w:bidi="ar-SA"/>
-        </w:rPr>
-        <w:t xml:space="preserve">do </w:t>
-      </w:r>
-      <w:r>
-        <w:rPr>
-          <w:lang w:val="es-CL" w:eastAsia="ja-JP" w:bidi="ar-SA"/>
-        </w:rPr>
-        <w:t>el código de la unet y me he asegurado que todas las librerías son importadas y el código python correctamente leído.</w:t>
+        <w:t>A continuación, he traído el código de la unet y me he asegurado que todas las librerías son importadas y el código python correctamente leído.</w:t>
       </w:r>
     </w:p>
     <w:p>
@@ -909,7 +881,9 @@
         </w:rPr>
       </w:pPr>
       <w:r>
-        <w:rPr/>
+        <w:rPr>
+          <w:lang w:val="es-CL"/>
+        </w:rPr>
       </w:r>
     </w:p>
     <w:p>
@@ -1012,15 +986,7 @@
           <w:iCs/>
           <w:lang w:val="es-CL"/>
         </w:rPr>
-        <w:t>Proceso de carga del dataset a tensores</w:t>
-      </w:r>
-      <w:r>
-        <w:rPr>
-          <w:i/>
-          <w:iCs/>
-          <w:lang w:val="es-CL"/>
-        </w:rPr>
-        <w:t>.</w:t>
+        <w:t>Proceso de carga del dataset a tensores.</w:t>
       </w:r>
     </w:p>
     <w:p>
@@ -1053,51 +1019,21 @@
         <w:rPr>
           <w:lang w:val="es-CL" w:eastAsia="ja-JP" w:bidi="ar-SA"/>
         </w:rPr>
-        <w:t xml:space="preserve">Paso siguiente, </w:t>
-      </w:r>
-      <w:r>
-        <w:rPr>
-          <w:lang w:val="es-CL" w:eastAsia="ja-JP" w:bidi="ar-SA"/>
-        </w:rPr>
-        <w:t xml:space="preserve">se </w:t>
-      </w:r>
-      <w:r>
-        <w:rPr>
-          <w:lang w:val="es-CL" w:eastAsia="ja-JP" w:bidi="ar-SA"/>
-        </w:rPr>
-        <w:t>instancia la unet, creo los DataLoader con batch 16, el optimizador, y listas para alm</w:t>
-      </w:r>
-      <w:r>
-        <w:rPr>
-          <w:lang w:val="es-CL" w:eastAsia="ja-JP" w:bidi="ar-SA"/>
-        </w:rPr>
-        <w:t>a</w:t>
-      </w:r>
-      <w:r>
-        <w:rPr>
-          <w:lang w:val="es-CL" w:eastAsia="ja-JP" w:bidi="ar-SA"/>
-        </w:rPr>
-        <w:t>cenar los loss e indices de jaccard.</w:t>
-      </w:r>
-    </w:p>
-    <w:p>
-      <w:pPr>
-        <w:pStyle w:val="Normal"/>
-        <w:rPr>
-          <w:lang w:val="es-CL" w:eastAsia="ja-JP" w:bidi="ar-SA"/>
-        </w:rPr>
-      </w:pPr>
-      <w:r>
-        <w:rPr>
-          <w:lang w:val="es-CL" w:eastAsia="ja-JP" w:bidi="ar-SA"/>
-        </w:rPr>
-        <w:t>D</w:t>
-      </w:r>
-      <w:r>
-        <w:rPr>
-          <w:lang w:val="es-CL" w:eastAsia="ja-JP" w:bidi="ar-SA"/>
-        </w:rPr>
-        <w:t>efino los epochs con el entrenamiento y agrego prints para ver el avance.</w:t>
+        <w:t>Paso siguiente, se instancia la unet, creo los DataLoader con batch 16, el optimizador, y listas para almacenar los loss e indices de jaccard.</w:t>
+      </w:r>
+    </w:p>
+    <w:p>
+      <w:pPr>
+        <w:pStyle w:val="Normal"/>
+        <w:rPr>
+          <w:lang w:val="es-CL" w:eastAsia="ja-JP" w:bidi="ar-SA"/>
+        </w:rPr>
+      </w:pPr>
+      <w:r>
+        <w:rPr>
+          <w:lang w:val="es-CL" w:eastAsia="ja-JP" w:bidi="ar-SA"/>
+        </w:rPr>
+        <w:t>Defino los epochs con el entrenamiento y agrego prints para ver el avance.</w:t>
       </w:r>
     </w:p>
     <w:p>
@@ -1217,15 +1153,7 @@
           <w:iCs/>
           <w:lang w:val="es-CL"/>
         </w:rPr>
-        <w:t>Código del entrenamiento realizado</w:t>
-      </w:r>
-      <w:r>
-        <w:rPr>
-          <w:i/>
-          <w:iCs/>
-          <w:lang w:val="es-CL"/>
-        </w:rPr>
-        <w:t>.</w:t>
+        <w:t>Código del entrenamiento realizado.</w:t>
       </w:r>
     </w:p>
     <w:p>
@@ -1255,45 +1183,69 @@
         <w:rPr>
           <w:lang w:val="es-CL" w:eastAsia="ja-JP" w:bidi="ar-SA"/>
         </w:rPr>
-        <w:t>El resultado del epoch 20 es Epoch 20 Loss: 10.25 y Jaccard: 0.76. Una mejor evaluación requiere dividir el dataset al menos en train y test, pero ya que no se encuentra en los alcances de la Memoria 3, lo dejaré para otro trabajo.</w:t>
-      </w:r>
-    </w:p>
-    <w:p>
-      <w:pPr>
-        <w:pStyle w:val="Normal"/>
-        <w:rPr>
-          <w:lang w:val="es-CL" w:eastAsia="ja-JP" w:bidi="ar-SA"/>
-        </w:rPr>
-      </w:pPr>
-      <w:r>
-        <w:rPr>
-          <w:lang w:val="es-CL" w:eastAsia="ja-JP" w:bidi="ar-SA"/>
-        </w:rPr>
-        <w:t xml:space="preserve">La Figura </w:t>
-      </w:r>
-      <w:r>
-        <w:rPr>
-          <w:lang w:val="es-CL" w:eastAsia="ja-JP" w:bidi="ar-SA"/>
-        </w:rPr>
-        <w:t>5</w:t>
-      </w:r>
-      <w:r>
-        <w:rPr>
-          <w:lang w:val="es-CL" w:eastAsia="ja-JP" w:bidi="ar-SA"/>
-        </w:rPr>
-        <w:t xml:space="preserve"> muestra un plot de los losses </w:t>
-      </w:r>
-      <w:r>
-        <w:rPr>
-          <w:lang w:val="es-CL" w:eastAsia="ja-JP" w:bidi="ar-SA"/>
-        </w:rPr>
-        <w:t>e indices de jaccard durante el entrenamiento</w:t>
-      </w:r>
-      <w:r>
-        <w:rPr>
-          <w:lang w:val="es-CL" w:eastAsia="ja-JP" w:bidi="ar-SA"/>
-        </w:rPr>
-        <w:t>.</w:t>
+        <w:t xml:space="preserve">El resultado del epoch 20 es Epoch 20 Loss: 10.25 y Jaccard: 0.76. Una mejor evaluación requiere dividir el dataset </w:t>
+      </w:r>
+      <w:r>
+        <w:rPr>
+          <w:lang w:val="es-CL" w:eastAsia="ja-JP" w:bidi="ar-SA"/>
+        </w:rPr>
+        <w:t xml:space="preserve">en </w:t>
+      </w:r>
+      <w:r>
+        <w:rPr>
+          <w:lang w:val="es-CL" w:eastAsia="ja-JP" w:bidi="ar-SA"/>
+        </w:rPr>
+        <w:t xml:space="preserve">al menos train y test, pero </w:t>
+      </w:r>
+      <w:r>
+        <w:rPr>
+          <w:lang w:val="es-CL" w:eastAsia="ja-JP" w:bidi="ar-SA"/>
+        </w:rPr>
+        <w:t xml:space="preserve">dado el alcance de la </w:t>
+      </w:r>
+      <w:r>
+        <w:rPr>
+          <w:lang w:val="es-CL" w:eastAsia="ja-JP" w:bidi="ar-SA"/>
+        </w:rPr>
+        <w:t xml:space="preserve">Memoria 3 </w:t>
+      </w:r>
+      <w:r>
+        <w:rPr>
+          <w:lang w:val="es-CL" w:eastAsia="ja-JP" w:bidi="ar-SA"/>
+        </w:rPr>
+        <w:t>y el tiempo personal limitado</w:t>
+      </w:r>
+      <w:r>
+        <w:rPr>
+          <w:lang w:val="es-CL" w:eastAsia="ja-JP" w:bidi="ar-SA"/>
+        </w:rPr>
+        <w:t xml:space="preserve">, lo dejaré para </w:t>
+      </w:r>
+      <w:r>
+        <w:rPr>
+          <w:lang w:val="es-CL" w:eastAsia="ja-JP" w:bidi="ar-SA"/>
+        </w:rPr>
+        <w:t xml:space="preserve">un futuro </w:t>
+      </w:r>
+      <w:r>
+        <w:rPr>
+          <w:lang w:val="es-CL" w:eastAsia="ja-JP" w:bidi="ar-SA"/>
+        </w:rPr>
+        <w:t>trabajo.</w:t>
+      </w:r>
+    </w:p>
+    <w:p>
+      <w:pPr>
+        <w:pStyle w:val="Normal"/>
+        <w:rPr>
+          <w:lang w:val="es-CL" w:eastAsia="ja-JP" w:bidi="ar-SA"/>
+        </w:rPr>
+      </w:pPr>
+      <w:r>
+        <w:rPr>
+          <w:lang w:val="es-CL" w:eastAsia="ja-JP" w:bidi="ar-SA"/>
+        </w:rPr>
+        <w:t>La Figura 5 muestra un plot de los losses e indices de jaccard durante el entrenamiento.</w:t>
       </w:r>
     </w:p>
     <w:p>
@@ -1417,23 +1369,7 @@
           <w:iCs/>
           <w:lang w:val="es-CL"/>
         </w:rPr>
-        <w:t xml:space="preserve">Grafico del losses </w:t>
-      </w:r>
-      <w:r>
-        <w:rPr>
-          <w:i/>
-          <w:iCs/>
-          <w:lang w:val="es-CL"/>
-        </w:rPr>
-        <w:t>e indices de jaccard</w:t>
-      </w:r>
-      <w:r>
-        <w:rPr>
-          <w:i/>
-          <w:iCs/>
-          <w:lang w:val="es-CL"/>
-        </w:rPr>
-        <w:t xml:space="preserve"> del entrenamiento.</w:t>
+        <w:t>Grafico del losses e indices de jaccard del entrenamiento.</w:t>
       </w:r>
     </w:p>
     <w:p>
@@ -1609,39 +1545,7 @@
           <w:iCs/>
           <w:lang w:val="es-CL"/>
         </w:rPr>
-        <w:t xml:space="preserve">Celda de jupyter notebook con el </w:t>
-      </w:r>
-      <w:r>
-        <w:rPr>
-          <w:i/>
-          <w:iCs/>
-          <w:lang w:val="es-CL"/>
-        </w:rPr>
-        <w:t xml:space="preserve">plot </w:t>
-      </w:r>
-      <w:r>
-        <w:rPr>
-          <w:i/>
-          <w:iCs/>
-          <w:lang w:val="es-CL"/>
-        </w:rPr>
-        <w:t xml:space="preserve">resultado </w:t>
-      </w:r>
-      <w:r>
-        <w:rPr>
-          <w:i/>
-          <w:iCs/>
-          <w:lang w:val="es-CL"/>
-        </w:rPr>
-        <w:t>de una predicció</w:t>
-      </w:r>
-      <w:r>
-        <w:rPr>
-          <w:i/>
-          <w:iCs/>
-          <w:lang w:val="es-CL"/>
-        </w:rPr>
-        <w:t>n.</w:t>
+        <w:t>Celda de jupyter notebook con el plot resultado de una predicción.</w:t>
       </w:r>
     </w:p>
     <w:p>

</xml_diff>